<commit_message>
Crossed out items that have been added to the outline.
</commit_message>
<xml_diff>
--- a/AP Topic Outline.docx
+++ b/AP Topic Outline.docx
@@ -3374,6 +3374,7 @@
         </w:rPr>
         <w:t xml:space="preserve"> </w:t>
       </w:r>
+      <w:proofErr w:type="gramStart"/>
       <w:r>
         <w:rPr>
           <w:color w:val="231F20"/>
@@ -3394,7 +3395,15 @@
           <w:color w:val="231F20"/>
           <w:w w:val="95"/>
         </w:rPr>
-        <w:t>ograms.</w:t>
+        <w:t>ograms</w:t>
+      </w:r>
+      <w:proofErr w:type="gramEnd"/>
+      <w:r>
+        <w:rPr>
+          <w:color w:val="231F20"/>
+          <w:w w:val="95"/>
+        </w:rPr>
+        <w:t>.</w:t>
       </w:r>
       <w:r>
         <w:rPr>
@@ -3633,9 +3642,13 @@
         </w:tabs>
         <w:spacing w:before="7"/>
         <w:ind w:left="1159"/>
-      </w:pPr>
-      <w:r>
-        <w:rPr>
+        <w:rPr>
+          <w:strike/>
+        </w:rPr>
+      </w:pPr>
+      <w:r>
+        <w:rPr>
+          <w:strike/>
           <w:color w:val="231F20"/>
           <w:w w:val="95"/>
         </w:rPr>
@@ -3654,9 +3667,13 @@
         </w:tabs>
         <w:spacing w:before="7"/>
         <w:ind w:left="1416"/>
-      </w:pPr>
-      <w:r>
-        <w:rPr>
+        <w:rPr>
+          <w:strike/>
+        </w:rPr>
+      </w:pPr>
+      <w:r>
+        <w:rPr>
+          <w:strike/>
           <w:color w:val="231F20"/>
           <w:w w:val="90"/>
         </w:rPr>
@@ -3664,6 +3681,7 @@
       </w:r>
       <w:r>
         <w:rPr>
+          <w:strike/>
           <w:color w:val="231F20"/>
           <w:spacing w:val="46"/>
           <w:w w:val="90"/>
@@ -3672,6 +3690,7 @@
       </w:r>
       <w:r>
         <w:rPr>
+          <w:strike/>
           <w:color w:val="231F20"/>
           <w:w w:val="90"/>
         </w:rPr>
@@ -3690,9 +3709,13 @@
         </w:tabs>
         <w:spacing w:before="7"/>
         <w:ind w:left="1432" w:hanging="274"/>
-      </w:pPr>
-      <w:r>
-        <w:rPr>
+        <w:rPr>
+          <w:strike/>
+        </w:rPr>
+      </w:pPr>
+      <w:r>
+        <w:rPr>
+          <w:strike/>
           <w:color w:val="231F20"/>
           <w:spacing w:val="-7"/>
           <w:w w:val="95"/>
@@ -3701,6 +3724,7 @@
       </w:r>
       <w:r>
         <w:rPr>
+          <w:strike/>
           <w:color w:val="231F20"/>
           <w:w w:val="95"/>
         </w:rPr>
@@ -3708,6 +3732,7 @@
       </w:r>
       <w:r>
         <w:rPr>
+          <w:strike/>
           <w:color w:val="231F20"/>
           <w:spacing w:val="-28"/>
           <w:w w:val="95"/>
@@ -3716,10 +3741,19 @@
       </w:r>
       <w:r>
         <w:rPr>
+          <w:strike/>
           <w:color w:val="231F20"/>
           <w:w w:val="95"/>
         </w:rPr>
         <w:t>development</w:t>
+      </w:r>
+      <w:r>
+        <w:rPr>
+          <w:strike/>
+          <w:color w:val="231F20"/>
+          <w:w w:val="95"/>
+        </w:rPr>
+        <w:t xml:space="preserve"> (deducting – incrementally refining)</w:t>
       </w:r>
     </w:p>
     <w:p>
@@ -3815,9 +3849,13 @@
         </w:tabs>
         <w:spacing w:before="7"/>
         <w:ind w:left="1432" w:hanging="274"/>
-      </w:pPr>
-      <w:r>
-        <w:rPr>
+        <w:rPr>
+          <w:strike/>
+        </w:rPr>
+      </w:pPr>
+      <w:r>
+        <w:rPr>
+          <w:strike/>
           <w:color w:val="231F20"/>
           <w:w w:val="90"/>
         </w:rPr>
@@ -3825,6 +3863,7 @@
       </w:r>
       <w:r>
         <w:rPr>
+          <w:strike/>
           <w:color w:val="231F20"/>
           <w:spacing w:val="2"/>
           <w:w w:val="90"/>
@@ -3833,6 +3872,7 @@
       </w:r>
       <w:r>
         <w:rPr>
+          <w:strike/>
           <w:color w:val="231F20"/>
           <w:w w:val="90"/>
         </w:rPr>
@@ -3840,6 +3880,7 @@
       </w:r>
       <w:r>
         <w:rPr>
+          <w:strike/>
           <w:color w:val="231F20"/>
           <w:spacing w:val="48"/>
           <w:w w:val="90"/>
@@ -3848,10 +3889,19 @@
       </w:r>
       <w:r>
         <w:rPr>
+          <w:strike/>
           <w:color w:val="231F20"/>
           <w:w w:val="90"/>
         </w:rPr>
         <w:t>abstraction</w:t>
+      </w:r>
+      <w:r>
+        <w:rPr>
+          <w:strike/>
+          <w:color w:val="231F20"/>
+          <w:w w:val="90"/>
+        </w:rPr>
+        <w:t xml:space="preserve"> (abstracting a bunch of steps)</w:t>
       </w:r>
     </w:p>
     <w:p>
@@ -3932,9 +3982,13 @@
         </w:tabs>
         <w:spacing w:before="7"/>
         <w:ind w:left="1158"/>
-      </w:pPr>
-      <w:r>
-        <w:rPr>
+        <w:rPr>
+          <w:strike/>
+        </w:rPr>
+      </w:pPr>
+      <w:r>
+        <w:rPr>
+          <w:strike/>
           <w:color w:val="231F20"/>
           <w:w w:val="90"/>
         </w:rPr>
@@ -3942,6 +3996,7 @@
       </w:r>
       <w:r>
         <w:rPr>
+          <w:strike/>
           <w:color w:val="231F20"/>
           <w:spacing w:val="19"/>
           <w:w w:val="90"/>
@@ -3950,6 +4005,7 @@
       </w:r>
       <w:r>
         <w:rPr>
+          <w:strike/>
           <w:color w:val="231F20"/>
           <w:w w:val="90"/>
         </w:rPr>
@@ -3957,6 +4013,7 @@
       </w:r>
       <w:r>
         <w:rPr>
+          <w:strike/>
           <w:color w:val="231F20"/>
           <w:spacing w:val="19"/>
           <w:w w:val="90"/>
@@ -3965,6 +4022,7 @@
       </w:r>
       <w:r>
         <w:rPr>
+          <w:strike/>
           <w:color w:val="231F20"/>
           <w:w w:val="90"/>
         </w:rPr>
@@ -3972,6 +4030,7 @@
       </w:r>
       <w:r>
         <w:rPr>
+          <w:strike/>
           <w:color w:val="231F20"/>
           <w:spacing w:val="20"/>
           <w:w w:val="90"/>
@@ -3980,6 +4039,7 @@
       </w:r>
       <w:r>
         <w:rPr>
+          <w:strike/>
           <w:color w:val="231F20"/>
           <w:w w:val="90"/>
         </w:rPr>
@@ -4019,9 +4079,13 @@
         </w:tabs>
         <w:spacing w:before="7"/>
         <w:ind w:left="1415"/>
-      </w:pPr>
-      <w:r>
-        <w:rPr>
+        <w:rPr>
+          <w:strike/>
+        </w:rPr>
+      </w:pPr>
+      <w:r>
+        <w:rPr>
+          <w:strike/>
           <w:color w:val="231F20"/>
           <w:w w:val="90"/>
         </w:rPr>
@@ -4029,6 +4093,7 @@
       </w:r>
       <w:r>
         <w:rPr>
+          <w:strike/>
           <w:color w:val="231F20"/>
           <w:spacing w:val="28"/>
           <w:w w:val="90"/>
@@ -4037,6 +4102,7 @@
       </w:r>
       <w:r>
         <w:rPr>
+          <w:strike/>
           <w:color w:val="231F20"/>
           <w:w w:val="90"/>
         </w:rPr>
@@ -4055,9 +4121,13 @@
         </w:tabs>
         <w:spacing w:before="7"/>
         <w:ind w:left="1432" w:hanging="274"/>
-      </w:pPr>
-      <w:r>
-        <w:rPr>
+        <w:rPr>
+          <w:strike/>
+        </w:rPr>
+      </w:pPr>
+      <w:r>
+        <w:rPr>
+          <w:strike/>
           <w:color w:val="231F20"/>
           <w:spacing w:val="-15"/>
           <w:w w:val="90"/>
@@ -4066,6 +4136,7 @@
       </w:r>
       <w:r>
         <w:rPr>
+          <w:strike/>
           <w:color w:val="231F20"/>
           <w:w w:val="90"/>
         </w:rPr>
@@ -4073,6 +4144,7 @@
       </w:r>
       <w:r>
         <w:rPr>
+          <w:strike/>
           <w:color w:val="231F20"/>
           <w:spacing w:val="30"/>
           <w:w w:val="90"/>
@@ -4081,6 +4153,7 @@
       </w:r>
       <w:r>
         <w:rPr>
+          <w:strike/>
           <w:color w:val="231F20"/>
           <w:w w:val="90"/>
         </w:rPr>
@@ -4322,7 +4395,39 @@
           <w:color w:val="231F20"/>
           <w:w w:val="95"/>
         </w:rPr>
-        <w:t>(System.out.print/println)</w:t>
+        <w:t>(</w:t>
+      </w:r>
+      <w:proofErr w:type="spellStart"/>
+      <w:r>
+        <w:rPr>
+          <w:color w:val="231F20"/>
+          <w:w w:val="95"/>
+        </w:rPr>
+        <w:t>System.out.print</w:t>
+      </w:r>
+      <w:proofErr w:type="spellEnd"/>
+      <w:r>
+        <w:rPr>
+          <w:color w:val="231F20"/>
+          <w:w w:val="95"/>
+        </w:rPr>
+        <w:t>/</w:t>
+      </w:r>
+      <w:proofErr w:type="spellStart"/>
+      <w:r>
+        <w:rPr>
+          <w:color w:val="231F20"/>
+          <w:w w:val="95"/>
+        </w:rPr>
+        <w:t>println</w:t>
+      </w:r>
+      <w:proofErr w:type="spellEnd"/>
+      <w:r>
+        <w:rPr>
+          <w:color w:val="231F20"/>
+          <w:w w:val="95"/>
+        </w:rPr>
+        <w:t>)</w:t>
       </w:r>
     </w:p>
     <w:p>
@@ -6392,7 +6497,23 @@
           <w:color w:val="231F20"/>
           <w:w w:val="90"/>
         </w:rPr>
-        <w:t>hand-tracing  code.</w:t>
+        <w:t>hand-</w:t>
+      </w:r>
+      <w:proofErr w:type="gramStart"/>
+      <w:r>
+        <w:rPr>
+          <w:color w:val="231F20"/>
+          <w:w w:val="90"/>
+        </w:rPr>
+        <w:t>tracing  code</w:t>
+      </w:r>
+      <w:proofErr w:type="gramEnd"/>
+      <w:r>
+        <w:rPr>
+          <w:color w:val="231F20"/>
+          <w:w w:val="90"/>
+        </w:rPr>
+        <w:t>.</w:t>
       </w:r>
     </w:p>
     <w:p>
@@ -6701,9 +6822,13 @@
         </w:tabs>
         <w:spacing w:before="7"/>
         <w:ind w:left="798"/>
-      </w:pPr>
-      <w:r>
-        <w:rPr>
+        <w:rPr>
+          <w:strike/>
+        </w:rPr>
+      </w:pPr>
+      <w:r>
+        <w:rPr>
+          <w:strike/>
           <w:color w:val="231F20"/>
           <w:w w:val="95"/>
         </w:rPr>
@@ -6711,6 +6836,7 @@
       </w:r>
       <w:r>
         <w:rPr>
+          <w:strike/>
           <w:color w:val="231F20"/>
           <w:spacing w:val="-19"/>
           <w:w w:val="95"/>
@@ -6719,6 +6845,7 @@
       </w:r>
       <w:r>
         <w:rPr>
+          <w:strike/>
           <w:color w:val="231F20"/>
           <w:w w:val="95"/>
         </w:rPr>
@@ -6726,6 +6853,7 @@
       </w:r>
       <w:r>
         <w:rPr>
+          <w:strike/>
           <w:color w:val="231F20"/>
           <w:spacing w:val="-19"/>
           <w:w w:val="95"/>
@@ -6734,6 +6862,7 @@
       </w:r>
       <w:r>
         <w:rPr>
+          <w:strike/>
           <w:color w:val="231F20"/>
           <w:w w:val="95"/>
         </w:rPr>
@@ -6741,6 +6870,7 @@
       </w:r>
       <w:r>
         <w:rPr>
+          <w:strike/>
           <w:color w:val="231F20"/>
           <w:spacing w:val="2"/>
           <w:w w:val="95"/>
@@ -6749,6 +6879,7 @@
       </w:r>
       <w:r>
         <w:rPr>
+          <w:strike/>
           <w:color w:val="231F20"/>
           <w:w w:val="95"/>
         </w:rPr>
@@ -6767,9 +6898,13 @@
         </w:tabs>
         <w:spacing w:before="7"/>
         <w:ind w:left="1158"/>
-      </w:pPr>
-      <w:r>
-        <w:rPr>
+        <w:rPr>
+          <w:strike/>
+        </w:rPr>
+      </w:pPr>
+      <w:r>
+        <w:rPr>
+          <w:strike/>
           <w:color w:val="231F20"/>
           <w:w w:val="90"/>
         </w:rPr>
@@ -6777,6 +6912,7 @@
       </w:r>
       <w:r>
         <w:rPr>
+          <w:strike/>
           <w:color w:val="231F20"/>
           <w:spacing w:val="2"/>
           <w:w w:val="90"/>
@@ -6785,6 +6921,7 @@
       </w:r>
       <w:r>
         <w:rPr>
+          <w:strike/>
           <w:color w:val="231F20"/>
           <w:w w:val="90"/>
         </w:rPr>
@@ -6792,6 +6929,7 @@
       </w:r>
       <w:r>
         <w:rPr>
+          <w:strike/>
           <w:color w:val="231F20"/>
           <w:spacing w:val="25"/>
           <w:w w:val="90"/>
@@ -6800,6 +6938,7 @@
       </w:r>
       <w:r>
         <w:rPr>
+          <w:strike/>
           <w:color w:val="231F20"/>
           <w:w w:val="90"/>
         </w:rPr>
@@ -6807,6 +6946,7 @@
       </w:r>
       <w:r>
         <w:rPr>
+          <w:strike/>
           <w:color w:val="231F20"/>
           <w:spacing w:val="25"/>
           <w:w w:val="90"/>
@@ -6815,6 +6955,7 @@
       </w:r>
       <w:r>
         <w:rPr>
+          <w:strike/>
           <w:color w:val="231F20"/>
           <w:w w:val="90"/>
         </w:rPr>
@@ -6833,9 +6974,13 @@
         </w:tabs>
         <w:spacing w:before="7"/>
         <w:ind w:left="1158"/>
-      </w:pPr>
-      <w:r>
-        <w:rPr>
+        <w:rPr>
+          <w:strike/>
+        </w:rPr>
+      </w:pPr>
+      <w:r>
+        <w:rPr>
+          <w:strike/>
           <w:color w:val="231F20"/>
           <w:w w:val="95"/>
         </w:rPr>
@@ -6843,6 +6988,7 @@
       </w:r>
       <w:r>
         <w:rPr>
+          <w:strike/>
           <w:color w:val="231F20"/>
           <w:spacing w:val="14"/>
           <w:w w:val="95"/>
@@ -6851,6 +6997,7 @@
       </w:r>
       <w:r>
         <w:rPr>
+          <w:strike/>
           <w:color w:val="231F20"/>
           <w:w w:val="95"/>
         </w:rPr>
@@ -7209,9 +7356,13 @@
         </w:tabs>
         <w:spacing w:before="7"/>
         <w:ind w:left="1157"/>
-      </w:pPr>
-      <w:r>
-        <w:rPr>
+        <w:rPr>
+          <w:strike/>
+        </w:rPr>
+      </w:pPr>
+      <w:r>
+        <w:rPr>
+          <w:strike/>
           <w:color w:val="231F20"/>
           <w:w w:val="90"/>
         </w:rPr>
@@ -7219,6 +7370,7 @@
       </w:r>
       <w:r>
         <w:rPr>
+          <w:strike/>
           <w:color w:val="231F20"/>
           <w:spacing w:val="1"/>
           <w:w w:val="90"/>
@@ -7227,6 +7379,7 @@
       </w:r>
       <w:r>
         <w:rPr>
+          <w:strike/>
           <w:color w:val="231F20"/>
           <w:w w:val="90"/>
         </w:rPr>
@@ -7234,6 +7387,7 @@
       </w:r>
       <w:r>
         <w:rPr>
+          <w:strike/>
           <w:color w:val="231F20"/>
           <w:spacing w:val="25"/>
           <w:w w:val="90"/>
@@ -7242,6 +7396,7 @@
       </w:r>
       <w:r>
         <w:rPr>
+          <w:strike/>
           <w:color w:val="231F20"/>
           <w:w w:val="90"/>
         </w:rPr>
@@ -7249,6 +7404,7 @@
       </w:r>
       <w:r>
         <w:rPr>
+          <w:strike/>
           <w:color w:val="231F20"/>
           <w:spacing w:val="26"/>
           <w:w w:val="90"/>
@@ -7257,6 +7413,7 @@
       </w:r>
       <w:r>
         <w:rPr>
+          <w:strike/>
           <w:color w:val="231F20"/>
           <w:w w:val="90"/>
         </w:rPr>
@@ -7264,6 +7421,7 @@
       </w:r>
       <w:r>
         <w:rPr>
+          <w:strike/>
           <w:color w:val="231F20"/>
           <w:spacing w:val="25"/>
           <w:w w:val="90"/>
@@ -7272,6 +7430,7 @@
       </w:r>
       <w:r>
         <w:rPr>
+          <w:strike/>
           <w:color w:val="231F20"/>
           <w:w w:val="90"/>
         </w:rPr>
@@ -7279,6 +7438,7 @@
       </w:r>
       <w:r>
         <w:rPr>
+          <w:strike/>
           <w:color w:val="231F20"/>
           <w:spacing w:val="26"/>
           <w:w w:val="90"/>
@@ -7287,6 +7447,7 @@
       </w:r>
       <w:r>
         <w:rPr>
+          <w:strike/>
           <w:color w:val="231F20"/>
           <w:w w:val="90"/>
         </w:rPr>
@@ -7294,6 +7455,7 @@
       </w:r>
       <w:r>
         <w:rPr>
+          <w:strike/>
           <w:color w:val="231F20"/>
           <w:spacing w:val="14"/>
           <w:w w:val="90"/>
@@ -7302,6 +7464,7 @@
       </w:r>
       <w:r>
         <w:rPr>
+          <w:strike/>
           <w:color w:val="231F20"/>
           <w:w w:val="90"/>
         </w:rPr>
@@ -7309,6 +7472,7 @@
       </w:r>
       <w:r>
         <w:rPr>
+          <w:strike/>
           <w:color w:val="231F20"/>
           <w:spacing w:val="1"/>
           <w:w w:val="90"/>
@@ -7317,6 +7481,7 @@
       </w:r>
       <w:r>
         <w:rPr>
+          <w:strike/>
           <w:color w:val="231F20"/>
           <w:w w:val="90"/>
         </w:rPr>
@@ -7324,6 +7489,7 @@
       </w:r>
       <w:r>
         <w:rPr>
+          <w:strike/>
           <w:color w:val="231F20"/>
           <w:spacing w:val="25"/>
           <w:w w:val="90"/>
@@ -7332,6 +7498,7 @@
       </w:r>
       <w:r>
         <w:rPr>
+          <w:strike/>
           <w:color w:val="231F20"/>
           <w:w w:val="90"/>
         </w:rPr>
@@ -7350,9 +7517,13 @@
         </w:tabs>
         <w:spacing w:before="7" w:line="244" w:lineRule="auto"/>
         <w:ind w:left="1157" w:right="1055"/>
-      </w:pPr>
-      <w:r>
-        <w:rPr>
+        <w:rPr>
+          <w:strike/>
+        </w:rPr>
+      </w:pPr>
+      <w:r>
+        <w:rPr>
+          <w:strike/>
           <w:color w:val="231F20"/>
           <w:w w:val="90"/>
         </w:rPr>
@@ -7360,6 +7531,7 @@
       </w:r>
       <w:r>
         <w:rPr>
+          <w:strike/>
           <w:color w:val="231F20"/>
           <w:spacing w:val="27"/>
           <w:w w:val="90"/>
@@ -7368,6 +7540,7 @@
       </w:r>
       <w:r>
         <w:rPr>
+          <w:strike/>
           <w:color w:val="231F20"/>
           <w:w w:val="90"/>
         </w:rPr>
@@ -7375,6 +7548,7 @@
       </w:r>
       <w:r>
         <w:rPr>
+          <w:strike/>
           <w:color w:val="231F20"/>
           <w:spacing w:val="28"/>
           <w:w w:val="90"/>
@@ -7383,6 +7557,7 @@
       </w:r>
       <w:r>
         <w:rPr>
+          <w:strike/>
           <w:color w:val="231F20"/>
           <w:w w:val="90"/>
         </w:rPr>
@@ -7390,6 +7565,7 @@
       </w:r>
       <w:r>
         <w:rPr>
+          <w:strike/>
           <w:color w:val="231F20"/>
           <w:spacing w:val="28"/>
           <w:w w:val="90"/>
@@ -7398,6 +7574,7 @@
       </w:r>
       <w:r>
         <w:rPr>
+          <w:strike/>
           <w:color w:val="231F20"/>
           <w:spacing w:val="2"/>
           <w:w w:val="90"/>
@@ -7406,6 +7583,7 @@
       </w:r>
       <w:r>
         <w:rPr>
+          <w:strike/>
           <w:color w:val="231F20"/>
           <w:w w:val="90"/>
         </w:rPr>
@@ -7413,6 +7591,7 @@
       </w:r>
       <w:r>
         <w:rPr>
+          <w:strike/>
           <w:color w:val="231F20"/>
           <w:spacing w:val="1"/>
           <w:w w:val="90"/>
@@ -7421,6 +7600,7 @@
       </w:r>
       <w:r>
         <w:rPr>
+          <w:strike/>
           <w:color w:val="231F20"/>
           <w:w w:val="90"/>
         </w:rPr>
@@ -7428,6 +7608,7 @@
       </w:r>
       <w:r>
         <w:rPr>
+          <w:strike/>
           <w:color w:val="231F20"/>
           <w:spacing w:val="28"/>
           <w:w w:val="90"/>
@@ -7436,6 +7617,7 @@
       </w:r>
       <w:r>
         <w:rPr>
+          <w:strike/>
           <w:color w:val="231F20"/>
           <w:w w:val="90"/>
         </w:rPr>
@@ -7443,6 +7625,7 @@
       </w:r>
       <w:r>
         <w:rPr>
+          <w:strike/>
           <w:color w:val="231F20"/>
           <w:spacing w:val="28"/>
           <w:w w:val="90"/>
@@ -7451,6 +7634,7 @@
       </w:r>
       <w:r>
         <w:rPr>
+          <w:strike/>
           <w:color w:val="231F20"/>
           <w:w w:val="90"/>
         </w:rPr>
@@ -7458,6 +7642,7 @@
       </w:r>
       <w:r>
         <w:rPr>
+          <w:strike/>
           <w:color w:val="231F20"/>
           <w:spacing w:val="28"/>
           <w:w w:val="90"/>
@@ -7466,6 +7651,7 @@
       </w:r>
       <w:r>
         <w:rPr>
+          <w:strike/>
           <w:color w:val="231F20"/>
           <w:w w:val="90"/>
         </w:rPr>
@@ -7473,6 +7659,7 @@
       </w:r>
       <w:r>
         <w:rPr>
+          <w:strike/>
           <w:color w:val="231F20"/>
           <w:spacing w:val="28"/>
           <w:w w:val="90"/>
@@ -7481,6 +7668,7 @@
       </w:r>
       <w:r>
         <w:rPr>
+          <w:strike/>
           <w:color w:val="231F20"/>
           <w:w w:val="90"/>
         </w:rPr>
@@ -7488,6 +7676,7 @@
       </w:r>
       <w:r>
         <w:rPr>
+          <w:strike/>
           <w:color w:val="231F20"/>
           <w:spacing w:val="1"/>
           <w:w w:val="90"/>
@@ -7496,6 +7685,7 @@
       </w:r>
       <w:r>
         <w:rPr>
+          <w:strike/>
           <w:color w:val="231F20"/>
           <w:w w:val="90"/>
         </w:rPr>
@@ -7503,6 +7693,7 @@
       </w:r>
       <w:r>
         <w:rPr>
+          <w:strike/>
           <w:color w:val="231F20"/>
           <w:spacing w:val="28"/>
           <w:w w:val="90"/>
@@ -7511,6 +7702,7 @@
       </w:r>
       <w:r>
         <w:rPr>
+          <w:strike/>
           <w:color w:val="231F20"/>
           <w:w w:val="90"/>
         </w:rPr>
@@ -7518,6 +7710,7 @@
       </w:r>
       <w:r>
         <w:rPr>
+          <w:strike/>
           <w:color w:val="231F20"/>
           <w:w w:val="97"/>
         </w:rPr>
@@ -7525,6 +7718,7 @@
       </w:r>
       <w:r>
         <w:rPr>
+          <w:strike/>
           <w:color w:val="231F20"/>
           <w:w w:val="90"/>
         </w:rPr>
@@ -7532,6 +7726,7 @@
       </w:r>
       <w:r>
         <w:rPr>
+          <w:strike/>
           <w:color w:val="231F20"/>
           <w:spacing w:val="24"/>
           <w:w w:val="90"/>
@@ -7540,6 +7735,7 @@
       </w:r>
       <w:r>
         <w:rPr>
+          <w:strike/>
           <w:color w:val="231F20"/>
           <w:spacing w:val="2"/>
           <w:w w:val="90"/>
@@ -7548,6 +7744,7 @@
       </w:r>
       <w:r>
         <w:rPr>
+          <w:strike/>
           <w:color w:val="231F20"/>
           <w:w w:val="90"/>
         </w:rPr>
@@ -7555,6 +7752,7 @@
       </w:r>
       <w:r>
         <w:rPr>
+          <w:strike/>
           <w:color w:val="231F20"/>
           <w:spacing w:val="1"/>
           <w:w w:val="90"/>
@@ -7563,6 +7761,7 @@
       </w:r>
       <w:r>
         <w:rPr>
+          <w:strike/>
           <w:color w:val="231F20"/>
           <w:w w:val="90"/>
         </w:rPr>
@@ -7570,6 +7769,7 @@
       </w:r>
       <w:r>
         <w:rPr>
+          <w:strike/>
           <w:color w:val="231F20"/>
           <w:spacing w:val="25"/>
           <w:w w:val="90"/>
@@ -7578,6 +7778,7 @@
       </w:r>
       <w:r>
         <w:rPr>
+          <w:strike/>
           <w:color w:val="231F20"/>
           <w:w w:val="90"/>
         </w:rPr>
@@ -7585,6 +7786,7 @@
       </w:r>
       <w:r>
         <w:rPr>
+          <w:strike/>
           <w:color w:val="231F20"/>
           <w:spacing w:val="24"/>
           <w:w w:val="90"/>
@@ -7593,6 +7795,7 @@
       </w:r>
       <w:r>
         <w:rPr>
+          <w:strike/>
           <w:color w:val="231F20"/>
           <w:spacing w:val="2"/>
           <w:w w:val="90"/>
@@ -7601,6 +7804,7 @@
       </w:r>
       <w:r>
         <w:rPr>
+          <w:strike/>
           <w:color w:val="231F20"/>
           <w:w w:val="90"/>
         </w:rPr>
@@ -7608,6 +7812,7 @@
       </w:r>
       <w:r>
         <w:rPr>
+          <w:strike/>
           <w:color w:val="231F20"/>
           <w:spacing w:val="13"/>
           <w:w w:val="90"/>
@@ -7616,6 +7821,7 @@
       </w:r>
       <w:r>
         <w:rPr>
+          <w:strike/>
           <w:color w:val="231F20"/>
           <w:w w:val="90"/>
         </w:rPr>
@@ -7623,6 +7829,7 @@
       </w:r>
       <w:r>
         <w:rPr>
+          <w:strike/>
           <w:color w:val="231F20"/>
           <w:spacing w:val="25"/>
           <w:w w:val="90"/>
@@ -7631,6 +7838,7 @@
       </w:r>
       <w:r>
         <w:rPr>
+          <w:strike/>
           <w:color w:val="231F20"/>
           <w:w w:val="90"/>
         </w:rPr>
@@ -7638,6 +7846,7 @@
       </w:r>
       <w:r>
         <w:rPr>
+          <w:strike/>
           <w:color w:val="231F20"/>
           <w:spacing w:val="9"/>
           <w:w w:val="90"/>
@@ -7646,6 +7855,7 @@
       </w:r>
       <w:r>
         <w:rPr>
+          <w:strike/>
           <w:color w:val="231F20"/>
           <w:spacing w:val="2"/>
           <w:w w:val="90"/>
@@ -7654,6 +7864,7 @@
       </w:r>
       <w:r>
         <w:rPr>
+          <w:strike/>
           <w:color w:val="231F20"/>
           <w:w w:val="90"/>
         </w:rPr>
@@ -8304,9 +8515,13 @@
           <w:tab w:val="left" w:pos="799"/>
         </w:tabs>
         <w:ind w:left="799"/>
-      </w:pPr>
-      <w:r>
-        <w:rPr>
+        <w:rPr>
+          <w:strike/>
+        </w:rPr>
+      </w:pPr>
+      <w:r>
+        <w:rPr>
+          <w:strike/>
           <w:color w:val="231F20"/>
           <w:w w:val="95"/>
         </w:rPr>
@@ -8314,6 +8529,7 @@
       </w:r>
       <w:r>
         <w:rPr>
+          <w:strike/>
           <w:color w:val="231F20"/>
           <w:spacing w:val="-13"/>
           <w:w w:val="95"/>
@@ -8322,6 +8538,7 @@
       </w:r>
       <w:r>
         <w:rPr>
+          <w:strike/>
           <w:color w:val="231F20"/>
           <w:w w:val="95"/>
         </w:rPr>
@@ -8329,6 +8546,7 @@
       </w:r>
       <w:r>
         <w:rPr>
+          <w:strike/>
           <w:color w:val="231F20"/>
           <w:spacing w:val="-13"/>
           <w:w w:val="95"/>
@@ -8337,6 +8555,7 @@
       </w:r>
       <w:r>
         <w:rPr>
+          <w:strike/>
           <w:color w:val="231F20"/>
           <w:w w:val="95"/>
         </w:rPr>
@@ -8344,6 +8563,7 @@
       </w:r>
       <w:r>
         <w:rPr>
+          <w:strike/>
           <w:color w:val="231F20"/>
           <w:spacing w:val="-12"/>
           <w:w w:val="95"/>
@@ -8352,28 +8572,60 @@
       </w:r>
       <w:r>
         <w:rPr>
-          <w:color w:val="231F20"/>
-          <w:w w:val="95"/>
-        </w:rPr>
-        <w:t>(int,</w:t>
-      </w:r>
-      <w:r>
-        <w:rPr>
+          <w:strike/>
+          <w:color w:val="231F20"/>
+          <w:w w:val="95"/>
+        </w:rPr>
+        <w:t>(</w:t>
+      </w:r>
+      <w:proofErr w:type="spellStart"/>
+      <w:r>
+        <w:rPr>
+          <w:strike/>
+          <w:color w:val="231F20"/>
+          <w:w w:val="95"/>
+        </w:rPr>
+        <w:t>int</w:t>
+      </w:r>
+      <w:proofErr w:type="spellEnd"/>
+      <w:r>
+        <w:rPr>
+          <w:strike/>
+          <w:color w:val="231F20"/>
+          <w:w w:val="95"/>
+        </w:rPr>
+        <w:t>,</w:t>
+      </w:r>
+      <w:r>
+        <w:rPr>
+          <w:strike/>
           <w:color w:val="231F20"/>
           <w:spacing w:val="-13"/>
           <w:w w:val="95"/>
         </w:rPr>
         <w:t xml:space="preserve"> </w:t>
       </w:r>
-      <w:r>
-        <w:rPr>
-          <w:color w:val="231F20"/>
-          <w:w w:val="95"/>
-        </w:rPr>
-        <w:t>boolean,</w:t>
-      </w:r>
-      <w:r>
-        <w:rPr>
+      <w:proofErr w:type="spellStart"/>
+      <w:r>
+        <w:rPr>
+          <w:strike/>
+          <w:color w:val="231F20"/>
+          <w:w w:val="95"/>
+        </w:rPr>
+        <w:t>boolean</w:t>
+      </w:r>
+      <w:proofErr w:type="spellEnd"/>
+      <w:r>
+        <w:rPr>
+          <w:strike/>
+          <w:color w:val="231F20"/>
+          <w:w w:val="95"/>
+        </w:rPr>
+        <w:t>,</w:t>
+      </w:r>
+      <w:r>
+        <w:rPr>
+          <w:strike/>
           <w:color w:val="231F20"/>
           <w:spacing w:val="-12"/>
           <w:w w:val="95"/>
@@ -8382,6 +8634,7 @@
       </w:r>
       <w:r>
         <w:rPr>
+          <w:strike/>
           <w:color w:val="231F20"/>
           <w:w w:val="95"/>
         </w:rPr>
@@ -9499,6 +9752,8 @@
         </w:rPr>
         <w:t>ting</w:t>
       </w:r>
+      <w:bookmarkStart w:id="0" w:name="_GoBack"/>
+      <w:bookmarkEnd w:id="0"/>
     </w:p>
     <w:p>
       <w:pPr>
@@ -9570,6 +9825,7 @@
         <w:spacing w:before="7"/>
         <w:ind w:left="1158"/>
       </w:pPr>
+      <w:proofErr w:type="spellStart"/>
       <w:r>
         <w:rPr>
           <w:color w:val="231F20"/>
@@ -9592,6 +9848,7 @@
         </w:rPr>
         <w:t>t</w:t>
       </w:r>
+      <w:proofErr w:type="spellEnd"/>
     </w:p>
     <w:p>
       <w:pPr>
@@ -10267,9 +10524,13 @@
           <w:tab w:val="left" w:pos="798"/>
         </w:tabs>
         <w:ind w:left="798"/>
-      </w:pPr>
-      <w:r>
-        <w:rPr>
+        <w:rPr>
+          <w:strike/>
+        </w:rPr>
+      </w:pPr>
+      <w:r>
+        <w:rPr>
+          <w:strike/>
           <w:color w:val="231F20"/>
           <w:w w:val="90"/>
         </w:rPr>
@@ -10277,6 +10538,7 @@
       </w:r>
       <w:r>
         <w:rPr>
+          <w:strike/>
           <w:color w:val="231F20"/>
           <w:spacing w:val="2"/>
           <w:w w:val="90"/>
@@ -10285,6 +10547,7 @@
       </w:r>
       <w:r>
         <w:rPr>
+          <w:strike/>
           <w:color w:val="231F20"/>
           <w:w w:val="90"/>
         </w:rPr>
@@ -10303,9 +10566,13 @@
         </w:tabs>
         <w:spacing w:before="7"/>
         <w:ind w:left="798"/>
-      </w:pPr>
-      <w:r>
-        <w:rPr>
+        <w:rPr>
+          <w:strike/>
+        </w:rPr>
+      </w:pPr>
+      <w:r>
+        <w:rPr>
+          <w:strike/>
           <w:color w:val="231F20"/>
           <w:w w:val="90"/>
         </w:rPr>
@@ -10324,9 +10591,13 @@
         </w:tabs>
         <w:spacing w:before="7"/>
         <w:ind w:left="798"/>
-      </w:pPr>
-      <w:r>
-        <w:rPr>
+        <w:rPr>
+          <w:strike/>
+        </w:rPr>
+      </w:pPr>
+      <w:r>
+        <w:rPr>
+          <w:strike/>
           <w:color w:val="231F20"/>
           <w:w w:val="90"/>
         </w:rPr>
@@ -10334,6 +10605,7 @@
       </w:r>
       <w:r>
         <w:rPr>
+          <w:strike/>
           <w:color w:val="231F20"/>
           <w:spacing w:val="15"/>
           <w:w w:val="90"/>
@@ -10342,6 +10614,7 @@
       </w:r>
       <w:r>
         <w:rPr>
+          <w:strike/>
           <w:color w:val="231F20"/>
           <w:w w:val="90"/>
         </w:rPr>
@@ -10349,6 +10622,7 @@
       </w:r>
       <w:r>
         <w:rPr>
+          <w:strike/>
           <w:color w:val="231F20"/>
           <w:spacing w:val="16"/>
           <w:w w:val="90"/>
@@ -10357,6 +10631,7 @@
       </w:r>
       <w:r>
         <w:rPr>
+          <w:strike/>
           <w:color w:val="231F20"/>
           <w:w w:val="90"/>
         </w:rPr>
@@ -10364,6 +10639,7 @@
       </w:r>
       <w:r>
         <w:rPr>
+          <w:strike/>
           <w:color w:val="231F20"/>
           <w:spacing w:val="16"/>
           <w:w w:val="90"/>
@@ -10372,6 +10648,7 @@
       </w:r>
       <w:r>
         <w:rPr>
+          <w:strike/>
           <w:color w:val="231F20"/>
           <w:w w:val="90"/>
         </w:rPr>
@@ -10379,6 +10656,7 @@
       </w:r>
       <w:r>
         <w:rPr>
+          <w:strike/>
           <w:color w:val="231F20"/>
           <w:spacing w:val="16"/>
           <w:w w:val="90"/>
@@ -10387,6 +10665,7 @@
       </w:r>
       <w:r>
         <w:rPr>
+          <w:strike/>
           <w:color w:val="231F20"/>
           <w:w w:val="90"/>
         </w:rPr>
@@ -10394,6 +10673,7 @@
       </w:r>
       <w:r>
         <w:rPr>
+          <w:strike/>
           <w:color w:val="231F20"/>
           <w:spacing w:val="2"/>
           <w:w w:val="90"/>
@@ -10402,6 +10682,7 @@
       </w:r>
       <w:r>
         <w:rPr>
+          <w:strike/>
           <w:color w:val="231F20"/>
           <w:w w:val="90"/>
         </w:rPr>
@@ -10409,6 +10690,7 @@
       </w:r>
       <w:r>
         <w:rPr>
+          <w:strike/>
           <w:color w:val="231F20"/>
           <w:spacing w:val="13"/>
           <w:w w:val="90"/>
@@ -10417,6 +10699,7 @@
       </w:r>
       <w:r>
         <w:rPr>
+          <w:strike/>
           <w:color w:val="231F20"/>
           <w:w w:val="90"/>
         </w:rPr>
@@ -10435,9 +10718,13 @@
         </w:tabs>
         <w:spacing w:before="7"/>
         <w:ind w:left="798"/>
-      </w:pPr>
-      <w:r>
-        <w:rPr>
+        <w:rPr>
+          <w:strike/>
+        </w:rPr>
+      </w:pPr>
+      <w:r>
+        <w:rPr>
+          <w:strike/>
           <w:color w:val="231F20"/>
           <w:w w:val="90"/>
         </w:rPr>
@@ -10445,6 +10732,7 @@
       </w:r>
       <w:r>
         <w:rPr>
+          <w:strike/>
           <w:color w:val="231F20"/>
           <w:spacing w:val="20"/>
           <w:w w:val="90"/>
@@ -10453,6 +10741,7 @@
       </w:r>
       <w:r>
         <w:rPr>
+          <w:strike/>
           <w:color w:val="231F20"/>
           <w:w w:val="90"/>
         </w:rPr>
@@ -10460,6 +10749,7 @@
       </w:r>
       <w:r>
         <w:rPr>
+          <w:strike/>
           <w:color w:val="231F20"/>
           <w:spacing w:val="21"/>
           <w:w w:val="90"/>
@@ -10468,6 +10758,7 @@
       </w:r>
       <w:r>
         <w:rPr>
+          <w:strike/>
           <w:color w:val="231F20"/>
           <w:w w:val="90"/>
         </w:rPr>
@@ -10475,6 +10766,7 @@
       </w:r>
       <w:r>
         <w:rPr>
+          <w:strike/>
           <w:color w:val="231F20"/>
           <w:spacing w:val="21"/>
           <w:w w:val="90"/>
@@ -10483,6 +10775,7 @@
       </w:r>
       <w:r>
         <w:rPr>
+          <w:strike/>
           <w:color w:val="231F20"/>
           <w:w w:val="90"/>
         </w:rPr>
@@ -10490,6 +10783,7 @@
       </w:r>
       <w:r>
         <w:rPr>
+          <w:strike/>
           <w:color w:val="231F20"/>
           <w:spacing w:val="21"/>
           <w:w w:val="90"/>
@@ -10498,6 +10792,7 @@
       </w:r>
       <w:r>
         <w:rPr>
+          <w:strike/>
           <w:color w:val="231F20"/>
           <w:w w:val="90"/>
         </w:rPr>
@@ -10505,6 +10800,7 @@
       </w:r>
       <w:r>
         <w:rPr>
+          <w:strike/>
           <w:color w:val="231F20"/>
           <w:spacing w:val="21"/>
           <w:w w:val="90"/>
@@ -10513,6 +10809,7 @@
       </w:r>
       <w:r>
         <w:rPr>
+          <w:strike/>
           <w:color w:val="231F20"/>
           <w:w w:val="90"/>
         </w:rPr>
@@ -10520,6 +10817,7 @@
       </w:r>
       <w:r>
         <w:rPr>
+          <w:strike/>
           <w:color w:val="231F20"/>
           <w:spacing w:val="21"/>
           <w:w w:val="90"/>
@@ -10528,16 +10826,14 @@
       </w:r>
       <w:r>
         <w:rPr>
+          <w:strike/>
           <w:color w:val="231F20"/>
           <w:w w:val="90"/>
         </w:rPr>
         <w:t>use</w:t>
       </w:r>
     </w:p>
-    <w:p>
-      <w:bookmarkStart w:id="0" w:name="_GoBack"/>
-      <w:bookmarkEnd w:id="0"/>
-    </w:p>
+    <w:p/>
     <w:sectPr>
       <w:pgSz w:w="12240" w:h="15840"/>
       <w:pgMar w:top="1440" w:right="1440" w:bottom="1440" w:left="1440" w:header="720" w:footer="720" w:gutter="0"/>

</xml_diff>